<commit_message>
syllabus: added grading guidelines
</commit_message>
<xml_diff>
--- a/ref/SDS323_Spring2020_Syllabus.docx
+++ b/ref/SDS323_Spring2020_Syllabus.docx
@@ -390,16 +390,7 @@
           <w:rFonts w:cs="Times"/>
           <w:color w:val="000000"/>
         </w:rPr>
-        <w:t>, using a mix of tools fr</w:t>
-      </w:r>
-      <w:bookmarkStart w:id="0" w:name="_GoBack"/>
-      <w:bookmarkEnd w:id="0"/>
-      <w:r>
-        <w:rPr>
-          <w:rFonts w:cs="Times"/>
-          <w:color w:val="000000"/>
-        </w:rPr>
-        <w:t xml:space="preserve">om </w:t>
+        <w:t xml:space="preserve">, using a mix of tools from </w:t>
       </w:r>
       <w:r>
         <w:rPr>
@@ -1617,6 +1608,255 @@
           <w:color w:val="000000"/>
         </w:rPr>
         <w:t xml:space="preserve"> that’s OK!  Please reach out to me and I will do my best to make introductions.  </w:t>
+      </w:r>
+    </w:p>
+    <w:p>
+      <w:pPr>
+        <w:widowControl w:val="0"/>
+        <w:autoSpaceDE w:val="0"/>
+        <w:autoSpaceDN w:val="0"/>
+        <w:adjustRightInd w:val="0"/>
+        <w:spacing w:after="240"/>
+        <w:rPr>
+          <w:rFonts w:cs="Times"/>
+          <w:color w:val="000000"/>
+        </w:rPr>
+      </w:pPr>
+      <w:r>
+        <w:rPr>
+          <w:rFonts w:cs="Times"/>
+          <w:color w:val="000000"/>
+        </w:rPr>
+        <w:t xml:space="preserve">Plus/minus grades will be used for the final class grade for C grades and above.  I use the following minimum thresholds for letter grades:   </w:t>
+      </w:r>
+    </w:p>
+    <w:p>
+      <w:pPr>
+        <w:pStyle w:val="ListParagraph"/>
+        <w:widowControl w:val="0"/>
+        <w:numPr>
+          <w:ilvl w:val="0"/>
+          <w:numId w:val="4"/>
+        </w:numPr>
+        <w:autoSpaceDE w:val="0"/>
+        <w:autoSpaceDN w:val="0"/>
+        <w:adjustRightInd w:val="0"/>
+        <w:spacing w:after="240"/>
+        <w:rPr>
+          <w:rFonts w:cs="Times"/>
+          <w:color w:val="000000"/>
+        </w:rPr>
+      </w:pPr>
+      <w:r>
+        <w:rPr>
+          <w:rFonts w:cs="Times"/>
+          <w:color w:val="000000"/>
+        </w:rPr>
+        <w:t xml:space="preserve">A: 94.0  </w:t>
+      </w:r>
+    </w:p>
+    <w:p>
+      <w:pPr>
+        <w:pStyle w:val="ListParagraph"/>
+        <w:widowControl w:val="0"/>
+        <w:numPr>
+          <w:ilvl w:val="0"/>
+          <w:numId w:val="4"/>
+        </w:numPr>
+        <w:autoSpaceDE w:val="0"/>
+        <w:autoSpaceDN w:val="0"/>
+        <w:adjustRightInd w:val="0"/>
+        <w:spacing w:after="240"/>
+        <w:rPr>
+          <w:rFonts w:cs="Times"/>
+          <w:color w:val="000000"/>
+        </w:rPr>
+      </w:pPr>
+      <w:r>
+        <w:rPr>
+          <w:rFonts w:cs="Times"/>
+          <w:color w:val="000000"/>
+        </w:rPr>
+        <w:t xml:space="preserve">A-: 90.0  </w:t>
+      </w:r>
+    </w:p>
+    <w:p>
+      <w:pPr>
+        <w:pStyle w:val="ListParagraph"/>
+        <w:widowControl w:val="0"/>
+        <w:numPr>
+          <w:ilvl w:val="0"/>
+          <w:numId w:val="4"/>
+        </w:numPr>
+        <w:autoSpaceDE w:val="0"/>
+        <w:autoSpaceDN w:val="0"/>
+        <w:adjustRightInd w:val="0"/>
+        <w:spacing w:after="240"/>
+        <w:rPr>
+          <w:rFonts w:cs="Times"/>
+          <w:color w:val="000000"/>
+        </w:rPr>
+      </w:pPr>
+      <w:r>
+        <w:rPr>
+          <w:rFonts w:cs="Times"/>
+          <w:color w:val="000000"/>
+        </w:rPr>
+        <w:t xml:space="preserve">B+: 87.0  </w:t>
+      </w:r>
+    </w:p>
+    <w:p>
+      <w:pPr>
+        <w:pStyle w:val="ListParagraph"/>
+        <w:widowControl w:val="0"/>
+        <w:numPr>
+          <w:ilvl w:val="0"/>
+          <w:numId w:val="4"/>
+        </w:numPr>
+        <w:autoSpaceDE w:val="0"/>
+        <w:autoSpaceDN w:val="0"/>
+        <w:adjustRightInd w:val="0"/>
+        <w:spacing w:after="240"/>
+        <w:rPr>
+          <w:rFonts w:cs="Times"/>
+          <w:color w:val="000000"/>
+        </w:rPr>
+      </w:pPr>
+      <w:r>
+        <w:rPr>
+          <w:rFonts w:cs="Times"/>
+          <w:color w:val="000000"/>
+        </w:rPr>
+        <w:t xml:space="preserve">B: 84.0  </w:t>
+      </w:r>
+    </w:p>
+    <w:p>
+      <w:pPr>
+        <w:pStyle w:val="ListParagraph"/>
+        <w:widowControl w:val="0"/>
+        <w:numPr>
+          <w:ilvl w:val="0"/>
+          <w:numId w:val="4"/>
+        </w:numPr>
+        <w:autoSpaceDE w:val="0"/>
+        <w:autoSpaceDN w:val="0"/>
+        <w:adjustRightInd w:val="0"/>
+        <w:spacing w:after="240"/>
+        <w:rPr>
+          <w:rFonts w:cs="Times"/>
+          <w:color w:val="000000"/>
+        </w:rPr>
+      </w:pPr>
+      <w:r>
+        <w:rPr>
+          <w:rFonts w:cs="Times"/>
+          <w:color w:val="000000"/>
+        </w:rPr>
+        <w:t xml:space="preserve">B-: 80.0  </w:t>
+      </w:r>
+    </w:p>
+    <w:p>
+      <w:pPr>
+        <w:pStyle w:val="ListParagraph"/>
+        <w:widowControl w:val="0"/>
+        <w:numPr>
+          <w:ilvl w:val="0"/>
+          <w:numId w:val="4"/>
+        </w:numPr>
+        <w:autoSpaceDE w:val="0"/>
+        <w:autoSpaceDN w:val="0"/>
+        <w:adjustRightInd w:val="0"/>
+        <w:spacing w:after="240"/>
+        <w:rPr>
+          <w:rFonts w:cs="Times"/>
+          <w:color w:val="000000"/>
+        </w:rPr>
+      </w:pPr>
+      <w:r>
+        <w:rPr>
+          <w:rFonts w:cs="Times"/>
+          <w:color w:val="000000"/>
+        </w:rPr>
+        <w:t xml:space="preserve">C+: 77.0  </w:t>
+      </w:r>
+    </w:p>
+    <w:p>
+      <w:pPr>
+        <w:pStyle w:val="ListParagraph"/>
+        <w:widowControl w:val="0"/>
+        <w:numPr>
+          <w:ilvl w:val="0"/>
+          <w:numId w:val="4"/>
+        </w:numPr>
+        <w:autoSpaceDE w:val="0"/>
+        <w:autoSpaceDN w:val="0"/>
+        <w:adjustRightInd w:val="0"/>
+        <w:spacing w:after="240"/>
+        <w:rPr>
+          <w:rFonts w:cs="Times"/>
+          <w:color w:val="000000"/>
+        </w:rPr>
+      </w:pPr>
+      <w:r>
+        <w:rPr>
+          <w:rFonts w:cs="Times"/>
+          <w:color w:val="000000"/>
+        </w:rPr>
+        <w:t xml:space="preserve">C: 70.0  </w:t>
+      </w:r>
+    </w:p>
+    <w:p>
+      <w:pPr>
+        <w:pStyle w:val="ListParagraph"/>
+        <w:widowControl w:val="0"/>
+        <w:numPr>
+          <w:ilvl w:val="0"/>
+          <w:numId w:val="4"/>
+        </w:numPr>
+        <w:autoSpaceDE w:val="0"/>
+        <w:autoSpaceDN w:val="0"/>
+        <w:adjustRightInd w:val="0"/>
+        <w:spacing w:after="240"/>
+        <w:rPr>
+          <w:rFonts w:cs="Times"/>
+          <w:color w:val="000000"/>
+        </w:rPr>
+      </w:pPr>
+      <w:r>
+        <w:rPr>
+          <w:rFonts w:cs="Times"/>
+          <w:color w:val="000000"/>
+        </w:rPr>
+        <w:t>D: 60.0</w:t>
+      </w:r>
+    </w:p>
+    <w:p>
+      <w:pPr>
+        <w:widowControl w:val="0"/>
+        <w:autoSpaceDE w:val="0"/>
+        <w:autoSpaceDN w:val="0"/>
+        <w:adjustRightInd w:val="0"/>
+        <w:spacing w:after="240"/>
+        <w:rPr>
+          <w:rFonts w:cs="Times"/>
+          <w:color w:val="000000"/>
+        </w:rPr>
+      </w:pPr>
+      <w:r>
+        <w:rPr>
+          <w:rFonts w:cs="Times"/>
+          <w:color w:val="000000"/>
+        </w:rPr>
+        <w:t>I do not round grades. Attendance is not an explicit component of your class grade.</w:t>
+      </w:r>
+      <w:bookmarkStart w:id="0" w:name="_GoBack"/>
+      <w:bookmarkEnd w:id="0"/>
+      <w:r>
+        <w:rPr>
+          <w:rFonts w:cs="Times"/>
+          <w:color w:val="000000"/>
+        </w:rPr>
+        <w:t xml:space="preserve">  </w:t>
       </w:r>
     </w:p>
     <w:p>
@@ -2861,6 +3101,119 @@
     </w:lvl>
   </w:abstractNum>
   <w:abstractNum w:abstractNumId="4">
+    <w:nsid w:val="304B7835"/>
+    <w:multiLevelType w:val="hybridMultilevel"/>
+    <w:tmpl w:val="C584E688"/>
+    <w:lvl w:ilvl="0" w:tplc="04090001">
+      <w:start w:val="1"/>
+      <w:numFmt w:val="bullet"/>
+      <w:lvlText w:val=""/>
+      <w:lvlJc w:val="left"/>
+      <w:pPr>
+        <w:ind w:left="720" w:hanging="360"/>
+      </w:pPr>
+      <w:rPr>
+        <w:rFonts w:ascii="Symbol" w:hAnsi="Symbol" w:hint="default"/>
+      </w:rPr>
+    </w:lvl>
+    <w:lvl w:ilvl="1" w:tplc="04090003" w:tentative="1">
+      <w:start w:val="1"/>
+      <w:numFmt w:val="bullet"/>
+      <w:lvlText w:val="o"/>
+      <w:lvlJc w:val="left"/>
+      <w:pPr>
+        <w:ind w:left="1440" w:hanging="360"/>
+      </w:pPr>
+      <w:rPr>
+        <w:rFonts w:ascii="Courier New" w:hAnsi="Courier New" w:cs="Courier New" w:hint="default"/>
+      </w:rPr>
+    </w:lvl>
+    <w:lvl w:ilvl="2" w:tplc="04090005" w:tentative="1">
+      <w:start w:val="1"/>
+      <w:numFmt w:val="bullet"/>
+      <w:lvlText w:val=""/>
+      <w:lvlJc w:val="left"/>
+      <w:pPr>
+        <w:ind w:left="2160" w:hanging="360"/>
+      </w:pPr>
+      <w:rPr>
+        <w:rFonts w:ascii="Wingdings" w:hAnsi="Wingdings" w:hint="default"/>
+      </w:rPr>
+    </w:lvl>
+    <w:lvl w:ilvl="3" w:tplc="04090001" w:tentative="1">
+      <w:start w:val="1"/>
+      <w:numFmt w:val="bullet"/>
+      <w:lvlText w:val=""/>
+      <w:lvlJc w:val="left"/>
+      <w:pPr>
+        <w:ind w:left="2880" w:hanging="360"/>
+      </w:pPr>
+      <w:rPr>
+        <w:rFonts w:ascii="Symbol" w:hAnsi="Symbol" w:hint="default"/>
+      </w:rPr>
+    </w:lvl>
+    <w:lvl w:ilvl="4" w:tplc="04090003" w:tentative="1">
+      <w:start w:val="1"/>
+      <w:numFmt w:val="bullet"/>
+      <w:lvlText w:val="o"/>
+      <w:lvlJc w:val="left"/>
+      <w:pPr>
+        <w:ind w:left="3600" w:hanging="360"/>
+      </w:pPr>
+      <w:rPr>
+        <w:rFonts w:ascii="Courier New" w:hAnsi="Courier New" w:cs="Courier New" w:hint="default"/>
+      </w:rPr>
+    </w:lvl>
+    <w:lvl w:ilvl="5" w:tplc="04090005" w:tentative="1">
+      <w:start w:val="1"/>
+      <w:numFmt w:val="bullet"/>
+      <w:lvlText w:val=""/>
+      <w:lvlJc w:val="left"/>
+      <w:pPr>
+        <w:ind w:left="4320" w:hanging="360"/>
+      </w:pPr>
+      <w:rPr>
+        <w:rFonts w:ascii="Wingdings" w:hAnsi="Wingdings" w:hint="default"/>
+      </w:rPr>
+    </w:lvl>
+    <w:lvl w:ilvl="6" w:tplc="04090001" w:tentative="1">
+      <w:start w:val="1"/>
+      <w:numFmt w:val="bullet"/>
+      <w:lvlText w:val=""/>
+      <w:lvlJc w:val="left"/>
+      <w:pPr>
+        <w:ind w:left="5040" w:hanging="360"/>
+      </w:pPr>
+      <w:rPr>
+        <w:rFonts w:ascii="Symbol" w:hAnsi="Symbol" w:hint="default"/>
+      </w:rPr>
+    </w:lvl>
+    <w:lvl w:ilvl="7" w:tplc="04090003" w:tentative="1">
+      <w:start w:val="1"/>
+      <w:numFmt w:val="bullet"/>
+      <w:lvlText w:val="o"/>
+      <w:lvlJc w:val="left"/>
+      <w:pPr>
+        <w:ind w:left="5760" w:hanging="360"/>
+      </w:pPr>
+      <w:rPr>
+        <w:rFonts w:ascii="Courier New" w:hAnsi="Courier New" w:cs="Courier New" w:hint="default"/>
+      </w:rPr>
+    </w:lvl>
+    <w:lvl w:ilvl="8" w:tplc="04090005" w:tentative="1">
+      <w:start w:val="1"/>
+      <w:numFmt w:val="bullet"/>
+      <w:lvlText w:val=""/>
+      <w:lvlJc w:val="left"/>
+      <w:pPr>
+        <w:ind w:left="6480" w:hanging="360"/>
+      </w:pPr>
+      <w:rPr>
+        <w:rFonts w:ascii="Wingdings" w:hAnsi="Wingdings" w:hint="default"/>
+      </w:rPr>
+    </w:lvl>
+  </w:abstractNum>
+  <w:abstractNum w:abstractNumId="5">
     <w:nsid w:val="4CF7598F"/>
     <w:multiLevelType w:val="hybridMultilevel"/>
     <w:tmpl w:val="E82473D6"/>
@@ -2972,7 +3325,7 @@
       </w:rPr>
     </w:lvl>
   </w:abstractNum>
-  <w:abstractNum w:abstractNumId="5">
+  <w:abstractNum w:abstractNumId="6">
     <w:nsid w:val="50AD43BA"/>
     <w:multiLevelType w:val="hybridMultilevel"/>
     <w:tmpl w:val="0E9A758C"/>
@@ -3084,7 +3437,7 @@
       </w:rPr>
     </w:lvl>
   </w:abstractNum>
-  <w:abstractNum w:abstractNumId="6">
+  <w:abstractNum w:abstractNumId="7">
     <w:nsid w:val="52D759DB"/>
     <w:multiLevelType w:val="hybridMultilevel"/>
     <w:tmpl w:val="CD78239E"/>
@@ -3197,7 +3550,7 @@
       </w:rPr>
     </w:lvl>
   </w:abstractNum>
-  <w:abstractNum w:abstractNumId="7">
+  <w:abstractNum w:abstractNumId="8">
     <w:nsid w:val="549C1A34"/>
     <w:multiLevelType w:val="hybridMultilevel"/>
     <w:tmpl w:val="D2964684"/>
@@ -3310,7 +3663,7 @@
       </w:rPr>
     </w:lvl>
   </w:abstractNum>
-  <w:abstractNum w:abstractNumId="8">
+  <w:abstractNum w:abstractNumId="9">
     <w:nsid w:val="589B7C38"/>
     <w:multiLevelType w:val="hybridMultilevel"/>
     <w:tmpl w:val="9AFC2CCC"/>
@@ -3422,7 +3775,7 @@
       </w:rPr>
     </w:lvl>
   </w:abstractNum>
-  <w:abstractNum w:abstractNumId="9">
+  <w:abstractNum w:abstractNumId="10">
     <w:nsid w:val="5ADC793E"/>
     <w:multiLevelType w:val="hybridMultilevel"/>
     <w:tmpl w:val="34646972"/>
@@ -3542,28 +3895,31 @@
     <w:abstractNumId w:val="1"/>
   </w:num>
   <w:num w:numId="3">
-    <w:abstractNumId w:val="7"/>
+    <w:abstractNumId w:val="8"/>
   </w:num>
   <w:num w:numId="4">
     <w:abstractNumId w:val="3"/>
   </w:num>
   <w:num w:numId="5">
-    <w:abstractNumId w:val="8"/>
+    <w:abstractNumId w:val="9"/>
   </w:num>
   <w:num w:numId="6">
     <w:abstractNumId w:val="2"/>
   </w:num>
   <w:num w:numId="7">
-    <w:abstractNumId w:val="4"/>
+    <w:abstractNumId w:val="5"/>
   </w:num>
   <w:num w:numId="8">
+    <w:abstractNumId w:val="7"/>
+  </w:num>
+  <w:num w:numId="9">
+    <w:abstractNumId w:val="10"/>
+  </w:num>
+  <w:num w:numId="10">
     <w:abstractNumId w:val="6"/>
   </w:num>
-  <w:num w:numId="9">
-    <w:abstractNumId w:val="9"/>
-  </w:num>
-  <w:num w:numId="10">
-    <w:abstractNumId w:val="5"/>
+  <w:num w:numId="11">
+    <w:abstractNumId w:val="4"/>
   </w:num>
 </w:numbering>
 </file>
@@ -3977,7 +4333,6 @@
   <w:style w:type="character" w:default="1" w:styleId="DefaultParagraphFont">
     <w:name w:val="Default Paragraph Font"/>
     <w:uiPriority w:val="1"/>
-    <w:semiHidden/>
     <w:unhideWhenUsed/>
   </w:style>
   <w:style w:type="table" w:default="1" w:styleId="TableNormal">

</xml_diff>